<commit_message>
Brainstorming Species to Do
</commit_message>
<xml_diff>
--- a/Preliminary Research and Question Development.docx
+++ b/Preliminary Research and Question Development.docx
@@ -25,6 +25,27 @@
     </w:p>
     <w:p>
       <w:pPr>
+        <w:pStyle w:val="Heading2"/>
+        <w:rPr>
+          <w:lang w:val="en-US"/>
+        </w:rPr>
+      </w:pPr>
+      <w:r>
+        <w:rPr>
+          <w:lang w:val="en-US"/>
+        </w:rPr>
+        <w:t>Environmental Niche Modelling Methods</w:t>
+      </w:r>
+    </w:p>
+    <w:p>
+      <w:pPr>
+        <w:rPr>
+          <w:lang w:val="en-US"/>
+        </w:rPr>
+      </w:pPr>
+    </w:p>
+    <w:p>
+      <w:pPr>
         <w:rPr>
           <w:lang w:val="en-US"/>
         </w:rPr>
@@ -83,47 +104,25 @@
         <w:rPr>
           <w:lang w:val="en-US"/>
         </w:rPr>
-        <w:t xml:space="preserve">Occurrence points and environment space – draws a box around </w:t>
-      </w:r>
-      <w:proofErr w:type="gramStart"/>
-      <w:r>
-        <w:rPr>
-          <w:lang w:val="en-US"/>
-        </w:rPr>
-        <w:t>it</w:t>
-      </w:r>
-      <w:proofErr w:type="gramEnd"/>
-    </w:p>
-    <w:p>
-      <w:pPr>
-        <w:pStyle w:val="ListParagraph"/>
-        <w:numPr>
-          <w:ilvl w:val="0"/>
-          <w:numId w:val="1"/>
-        </w:numPr>
-        <w:rPr>
-          <w:lang w:val="en-US"/>
-        </w:rPr>
-      </w:pPr>
-      <w:r>
-        <w:rPr>
-          <w:lang w:val="en-US"/>
-        </w:rPr>
-        <w:t xml:space="preserve">Look at environmental gradients of various variables and see what conditions a species appears in most. Assume that the highest quality habitat </w:t>
-      </w:r>
-      <w:proofErr w:type="gramStart"/>
-      <w:r>
-        <w:rPr>
-          <w:lang w:val="en-US"/>
-        </w:rPr>
-        <w:t>are</w:t>
-      </w:r>
-      <w:proofErr w:type="gramEnd"/>
-      <w:r>
-        <w:rPr>
-          <w:lang w:val="en-US"/>
-        </w:rPr>
-        <w:t xml:space="preserve"> the most populated areas</w:t>
+        <w:t>Occurrence points and environment space – draws a box around it</w:t>
+      </w:r>
+    </w:p>
+    <w:p>
+      <w:pPr>
+        <w:pStyle w:val="ListParagraph"/>
+        <w:numPr>
+          <w:ilvl w:val="0"/>
+          <w:numId w:val="1"/>
+        </w:numPr>
+        <w:rPr>
+          <w:lang w:val="en-US"/>
+        </w:rPr>
+      </w:pPr>
+      <w:r>
+        <w:rPr>
+          <w:lang w:val="en-US"/>
+        </w:rPr>
+        <w:t>Look at environmental gradients of various variables and see what conditions a species appears in most. Assume that the highest quality habitat are the most populated areas</w:t>
       </w:r>
     </w:p>
     <w:p>
@@ -159,16 +158,8 @@
         <w:rPr>
           <w:lang w:val="en-US"/>
         </w:rPr>
-        <w:t xml:space="preserve">Finds combinations of environments that do not really </w:t>
-      </w:r>
-      <w:proofErr w:type="gramStart"/>
-      <w:r>
-        <w:rPr>
-          <w:lang w:val="en-US"/>
-        </w:rPr>
-        <w:t>exist</w:t>
-      </w:r>
-      <w:proofErr w:type="gramEnd"/>
+        <w:t>Finds combinations of environments that do not really exist</w:t>
+      </w:r>
     </w:p>
     <w:p>
       <w:pPr>
@@ -223,16 +214,8 @@
         <w:rPr>
           <w:lang w:val="en-US"/>
         </w:rPr>
-        <w:t xml:space="preserve">Environment space distance to other data points using a modified Manhattan distance rather than </w:t>
-      </w:r>
-      <w:proofErr w:type="gramStart"/>
-      <w:r>
-        <w:rPr>
-          <w:lang w:val="en-US"/>
-        </w:rPr>
-        <w:t>Euclidian</w:t>
-      </w:r>
-      <w:proofErr w:type="gramEnd"/>
+        <w:t>Environment space distance to other data points using a modified Manhattan distance rather than Euclidian</w:t>
+      </w:r>
     </w:p>
     <w:p>
       <w:pPr>
@@ -301,16 +284,8 @@
         <w:rPr>
           <w:lang w:val="en-US"/>
         </w:rPr>
-        <w:t xml:space="preserve">The domain score for this combination environment is proportional to the shortest of those </w:t>
-      </w:r>
-      <w:proofErr w:type="gramStart"/>
-      <w:r>
-        <w:rPr>
-          <w:lang w:val="en-US"/>
-        </w:rPr>
-        <w:t>distances</w:t>
-      </w:r>
-      <w:proofErr w:type="gramEnd"/>
+        <w:t>The domain score for this combination environment is proportional to the shortest of those distances</w:t>
+      </w:r>
     </w:p>
     <w:p>
       <w:pPr>
@@ -383,73 +358,43 @@
         <w:rPr>
           <w:lang w:val="en-US"/>
         </w:rPr>
-        <w:t xml:space="preserve">Uses background, pseudoabsence, or absence points as well as occurrence </w:t>
-      </w:r>
-      <w:proofErr w:type="gramStart"/>
-      <w:r>
-        <w:rPr>
-          <w:lang w:val="en-US"/>
-        </w:rPr>
-        <w:t>data</w:t>
-      </w:r>
-      <w:proofErr w:type="gramEnd"/>
-    </w:p>
-    <w:p>
-      <w:pPr>
-        <w:pStyle w:val="ListParagraph"/>
-        <w:numPr>
-          <w:ilvl w:val="0"/>
-          <w:numId w:val="1"/>
-        </w:numPr>
-        <w:rPr>
-          <w:lang w:val="en-US"/>
-        </w:rPr>
-      </w:pPr>
-      <w:r>
-        <w:rPr>
-          <w:lang w:val="en-US"/>
-        </w:rPr>
-        <w:t xml:space="preserve">Fits models using maximum </w:t>
-      </w:r>
-      <w:proofErr w:type="gramStart"/>
-      <w:r>
-        <w:rPr>
-          <w:lang w:val="en-US"/>
-        </w:rPr>
-        <w:t>likelihood</w:t>
-      </w:r>
-      <w:proofErr w:type="gramEnd"/>
-    </w:p>
-    <w:p>
-      <w:pPr>
-        <w:pStyle w:val="ListParagraph"/>
-        <w:numPr>
-          <w:ilvl w:val="0"/>
-          <w:numId w:val="1"/>
-        </w:numPr>
-        <w:rPr>
-          <w:lang w:val="en-US"/>
-        </w:rPr>
-      </w:pPr>
-      <w:r>
-        <w:rPr>
-          <w:lang w:val="en-US"/>
-        </w:rPr>
-        <w:t xml:space="preserve">Very flexible but requires a lot of hands-on work (you </w:t>
-      </w:r>
-      <w:proofErr w:type="gramStart"/>
-      <w:r>
-        <w:rPr>
-          <w:lang w:val="en-US"/>
-        </w:rPr>
-        <w:t>have to</w:t>
-      </w:r>
-      <w:proofErr w:type="gramEnd"/>
-      <w:r>
-        <w:rPr>
-          <w:lang w:val="en-US"/>
-        </w:rPr>
-        <w:t xml:space="preserve"> know what to do, needs great understanding)</w:t>
+        <w:t>Uses background, pseudoabsence, or absence points as well as occurrence data</w:t>
+      </w:r>
+    </w:p>
+    <w:p>
+      <w:pPr>
+        <w:pStyle w:val="ListParagraph"/>
+        <w:numPr>
+          <w:ilvl w:val="0"/>
+          <w:numId w:val="1"/>
+        </w:numPr>
+        <w:rPr>
+          <w:lang w:val="en-US"/>
+        </w:rPr>
+      </w:pPr>
+      <w:r>
+        <w:rPr>
+          <w:lang w:val="en-US"/>
+        </w:rPr>
+        <w:t>Fits models using maximum likelihood</w:t>
+      </w:r>
+    </w:p>
+    <w:p>
+      <w:pPr>
+        <w:pStyle w:val="ListParagraph"/>
+        <w:numPr>
+          <w:ilvl w:val="0"/>
+          <w:numId w:val="1"/>
+        </w:numPr>
+        <w:rPr>
+          <w:lang w:val="en-US"/>
+        </w:rPr>
+      </w:pPr>
+      <w:r>
+        <w:rPr>
+          <w:lang w:val="en-US"/>
+        </w:rPr>
+        <w:t>Very flexible but requires a lot of hands-on work (you have to know what to do, needs great understanding)</w:t>
       </w:r>
     </w:p>
     <w:p>
@@ -577,42 +522,26 @@
         <w:rPr>
           <w:lang w:val="en-US"/>
         </w:rPr>
-        <w:t xml:space="preserve">Looks quite a bit like </w:t>
-      </w:r>
-      <w:proofErr w:type="gramStart"/>
-      <w:r>
-        <w:rPr>
-          <w:lang w:val="en-US"/>
-        </w:rPr>
-        <w:t>GLMs</w:t>
-      </w:r>
-      <w:proofErr w:type="gramEnd"/>
-    </w:p>
-    <w:p>
-      <w:pPr>
-        <w:pStyle w:val="ListParagraph"/>
-        <w:numPr>
-          <w:ilvl w:val="0"/>
-          <w:numId w:val="1"/>
-        </w:numPr>
-        <w:rPr>
-          <w:lang w:val="en-US"/>
-        </w:rPr>
-      </w:pPr>
-      <w:r>
-        <w:rPr>
-          <w:lang w:val="en-US"/>
-        </w:rPr>
-        <w:t xml:space="preserve">The primary difference is that they allow us to fit a species’ response using a nonlinear smoother function of the environmental </w:t>
-      </w:r>
-      <w:proofErr w:type="gramStart"/>
-      <w:r>
-        <w:rPr>
-          <w:lang w:val="en-US"/>
-        </w:rPr>
-        <w:t>variables</w:t>
-      </w:r>
-      <w:proofErr w:type="gramEnd"/>
+        <w:t>Looks quite a bit like GLMs</w:t>
+      </w:r>
+    </w:p>
+    <w:p>
+      <w:pPr>
+        <w:pStyle w:val="ListParagraph"/>
+        <w:numPr>
+          <w:ilvl w:val="0"/>
+          <w:numId w:val="1"/>
+        </w:numPr>
+        <w:rPr>
+          <w:lang w:val="en-US"/>
+        </w:rPr>
+      </w:pPr>
+      <w:r>
+        <w:rPr>
+          <w:lang w:val="en-US"/>
+        </w:rPr>
+        <w:t>The primary difference is that they allow us to fit a species’ response using a nonlinear smoother function of the environmental variables</w:t>
+      </w:r>
     </w:p>
     <w:p>
       <w:pPr>
@@ -647,42 +576,26 @@
         <w:rPr>
           <w:lang w:val="en-US"/>
         </w:rPr>
-        <w:t xml:space="preserve">Allows you to control how complex the function will </w:t>
-      </w:r>
-      <w:proofErr w:type="gramStart"/>
-      <w:r>
-        <w:rPr>
-          <w:lang w:val="en-US"/>
-        </w:rPr>
-        <w:t>be</w:t>
-      </w:r>
-      <w:proofErr w:type="gramEnd"/>
-    </w:p>
-    <w:p>
-      <w:pPr>
-        <w:pStyle w:val="ListParagraph"/>
-        <w:numPr>
-          <w:ilvl w:val="0"/>
-          <w:numId w:val="1"/>
-        </w:numPr>
-        <w:rPr>
-          <w:lang w:val="en-US"/>
-        </w:rPr>
-      </w:pPr>
-      <w:r>
-        <w:rPr>
-          <w:lang w:val="en-US"/>
-        </w:rPr>
-        <w:t xml:space="preserve">We can combine smoothed predictors with unsmoothed </w:t>
-      </w:r>
-      <w:proofErr w:type="gramStart"/>
-      <w:r>
-        <w:rPr>
-          <w:lang w:val="en-US"/>
-        </w:rPr>
-        <w:t>predictors</w:t>
-      </w:r>
-      <w:proofErr w:type="gramEnd"/>
+        <w:t>Allows you to control how complex the function will be</w:t>
+      </w:r>
+    </w:p>
+    <w:p>
+      <w:pPr>
+        <w:pStyle w:val="ListParagraph"/>
+        <w:numPr>
+          <w:ilvl w:val="0"/>
+          <w:numId w:val="1"/>
+        </w:numPr>
+        <w:rPr>
+          <w:lang w:val="en-US"/>
+        </w:rPr>
+      </w:pPr>
+      <w:r>
+        <w:rPr>
+          <w:lang w:val="en-US"/>
+        </w:rPr>
+        <w:t>We can combine smoothed predictors with unsmoothed predictors</w:t>
+      </w:r>
     </w:p>
     <w:p>
       <w:pPr>
@@ -719,42 +632,26 @@
         <w:rPr>
           <w:lang w:val="en-US"/>
         </w:rPr>
-        <w:t xml:space="preserve">Models are based on decision </w:t>
-      </w:r>
-      <w:proofErr w:type="gramStart"/>
-      <w:r>
-        <w:rPr>
-          <w:lang w:val="en-US"/>
-        </w:rPr>
-        <w:t>trees</w:t>
-      </w:r>
-      <w:proofErr w:type="gramEnd"/>
-    </w:p>
-    <w:p>
-      <w:pPr>
-        <w:pStyle w:val="ListParagraph"/>
-        <w:numPr>
-          <w:ilvl w:val="0"/>
-          <w:numId w:val="1"/>
-        </w:numPr>
-        <w:rPr>
-          <w:lang w:val="en-US"/>
-        </w:rPr>
-      </w:pPr>
-      <w:r>
-        <w:rPr>
-          <w:lang w:val="en-US"/>
-        </w:rPr>
-        <w:t xml:space="preserve">Decision trees take a set of outcomes and a set of predictors and produce a set of binary decisions intended to predict those </w:t>
-      </w:r>
-      <w:proofErr w:type="gramStart"/>
-      <w:r>
-        <w:rPr>
-          <w:lang w:val="en-US"/>
-        </w:rPr>
-        <w:t>outcomes</w:t>
-      </w:r>
-      <w:proofErr w:type="gramEnd"/>
+        <w:t>Models are based on decision trees</w:t>
+      </w:r>
+    </w:p>
+    <w:p>
+      <w:pPr>
+        <w:pStyle w:val="ListParagraph"/>
+        <w:numPr>
+          <w:ilvl w:val="0"/>
+          <w:numId w:val="1"/>
+        </w:numPr>
+        <w:rPr>
+          <w:lang w:val="en-US"/>
+        </w:rPr>
+      </w:pPr>
+      <w:r>
+        <w:rPr>
+          <w:lang w:val="en-US"/>
+        </w:rPr>
+        <w:t>Decision trees take a set of outcomes and a set of predictors and produce a set of binary decisions intended to predict those outcomes</w:t>
+      </w:r>
     </w:p>
     <w:p>
       <w:pPr>
@@ -815,14 +712,7 @@
         <w:rPr>
           <w:lang w:val="en-US"/>
         </w:rPr>
-        <w:t xml:space="preserve">be </w:t>
-      </w:r>
-      <w:proofErr w:type="gramStart"/>
-      <w:r>
-        <w:rPr>
-          <w:lang w:val="en-US"/>
-        </w:rPr>
-        <w:t xml:space="preserve">available,  </w:t>
+        <w:t xml:space="preserve">be available,  </w:t>
       </w:r>
       <w:proofErr w:type="spellStart"/>
       <w:r>
@@ -832,7 +722,6 @@
         <w:t>Pseudoabsense</w:t>
       </w:r>
       <w:proofErr w:type="spellEnd"/>
-      <w:proofErr w:type="gramEnd"/>
       <w:r>
         <w:rPr>
           <w:lang w:val="en-US"/>
@@ -842,41 +731,6 @@
     </w:p>
     <w:p>
       <w:pPr>
-        <w:pStyle w:val="ListParagraph"/>
-        <w:numPr>
-          <w:ilvl w:val="0"/>
-          <w:numId w:val="1"/>
-        </w:numPr>
-        <w:rPr>
-          <w:lang w:val="en-US"/>
-        </w:rPr>
-      </w:pPr>
-      <w:r>
-        <w:rPr>
-          <w:lang w:val="en-US"/>
-        </w:rPr>
-        <w:t xml:space="preserve"> </w:t>
-      </w:r>
-    </w:p>
-    <w:p>
-      <w:pPr>
-        <w:pStyle w:val="ListParagraph"/>
-        <w:numPr>
-          <w:ilvl w:val="0"/>
-          <w:numId w:val="1"/>
-        </w:numPr>
-        <w:rPr>
-          <w:lang w:val="en-US"/>
-        </w:rPr>
-      </w:pPr>
-    </w:p>
-    <w:p>
-      <w:pPr>
-        <w:pStyle w:val="ListParagraph"/>
-        <w:numPr>
-          <w:ilvl w:val="0"/>
-          <w:numId w:val="1"/>
-        </w:numPr>
         <w:rPr>
           <w:lang w:val="en-US"/>
         </w:rPr>
@@ -950,100 +804,62 @@
         <w:rPr>
           <w:lang w:val="en-US"/>
         </w:rPr>
-        <w:t xml:space="preserve">Tend to fit training data extremely </w:t>
-      </w:r>
-      <w:proofErr w:type="gramStart"/>
-      <w:r>
-        <w:rPr>
-          <w:lang w:val="en-US"/>
-        </w:rPr>
-        <w:t>well</w:t>
-      </w:r>
-      <w:proofErr w:type="gramEnd"/>
-    </w:p>
-    <w:p>
-      <w:pPr>
-        <w:pStyle w:val="ListParagraph"/>
-        <w:numPr>
-          <w:ilvl w:val="0"/>
-          <w:numId w:val="1"/>
-        </w:numPr>
-        <w:rPr>
-          <w:lang w:val="en-US"/>
-        </w:rPr>
-      </w:pPr>
-      <w:r>
-        <w:rPr>
-          <w:lang w:val="en-US"/>
-        </w:rPr>
-        <w:t xml:space="preserve">Can often be terrible at predicting other </w:t>
-      </w:r>
-      <w:proofErr w:type="gramStart"/>
-      <w:r>
-        <w:rPr>
-          <w:lang w:val="en-US"/>
-        </w:rPr>
-        <w:t>data</w:t>
-      </w:r>
-      <w:proofErr w:type="gramEnd"/>
-    </w:p>
-    <w:p>
-      <w:pPr>
-        <w:pStyle w:val="ListParagraph"/>
-        <w:numPr>
-          <w:ilvl w:val="0"/>
-          <w:numId w:val="1"/>
-        </w:numPr>
-        <w:rPr>
-          <w:lang w:val="en-US"/>
-        </w:rPr>
-      </w:pPr>
-      <w:r>
-        <w:rPr>
-          <w:lang w:val="en-US"/>
-        </w:rPr>
-        <w:t xml:space="preserve">Random forests </w:t>
-      </w:r>
-      <w:proofErr w:type="gramStart"/>
-      <w:r>
-        <w:rPr>
-          <w:lang w:val="en-US"/>
-        </w:rPr>
-        <w:t>extends</w:t>
-      </w:r>
-      <w:proofErr w:type="gramEnd"/>
-      <w:r>
-        <w:rPr>
-          <w:lang w:val="en-US"/>
-        </w:rPr>
-        <w:t xml:space="preserve"> decision trees to compensate for limitations</w:t>
-      </w:r>
-    </w:p>
-    <w:p>
-      <w:pPr>
-        <w:pStyle w:val="ListParagraph"/>
-        <w:numPr>
-          <w:ilvl w:val="0"/>
-          <w:numId w:val="1"/>
-        </w:numPr>
-        <w:rPr>
-          <w:lang w:val="en-US"/>
-        </w:rPr>
-      </w:pPr>
-      <w:r>
-        <w:rPr>
-          <w:lang w:val="en-US"/>
-        </w:rPr>
-        <w:t xml:space="preserve">For each replicate, start by randomly resampling your occurrences with </w:t>
-      </w:r>
-      <w:proofErr w:type="gramStart"/>
-      <w:r>
-        <w:rPr>
-          <w:lang w:val="en-US"/>
-        </w:rPr>
-        <w:t>replacement</w:t>
-      </w:r>
-      <w:proofErr w:type="gramEnd"/>
+        <w:t>Tend to fit training data extremely well</w:t>
+      </w:r>
+    </w:p>
+    <w:p>
+      <w:pPr>
+        <w:pStyle w:val="ListParagraph"/>
+        <w:numPr>
+          <w:ilvl w:val="0"/>
+          <w:numId w:val="1"/>
+        </w:numPr>
+        <w:rPr>
+          <w:lang w:val="en-US"/>
+        </w:rPr>
+      </w:pPr>
+      <w:r>
+        <w:rPr>
+          <w:lang w:val="en-US"/>
+        </w:rPr>
+        <w:t>Can often be terrible at predicting other data</w:t>
+      </w:r>
+    </w:p>
+    <w:p>
+      <w:pPr>
+        <w:pStyle w:val="ListParagraph"/>
+        <w:numPr>
+          <w:ilvl w:val="0"/>
+          <w:numId w:val="1"/>
+        </w:numPr>
+        <w:rPr>
+          <w:lang w:val="en-US"/>
+        </w:rPr>
+      </w:pPr>
+      <w:r>
+        <w:rPr>
+          <w:lang w:val="en-US"/>
+        </w:rPr>
+        <w:t>Random forests extends decision trees to compensate for limitations</w:t>
+      </w:r>
+    </w:p>
+    <w:p>
+      <w:pPr>
+        <w:pStyle w:val="ListParagraph"/>
+        <w:numPr>
+          <w:ilvl w:val="0"/>
+          <w:numId w:val="1"/>
+        </w:numPr>
+        <w:rPr>
+          <w:lang w:val="en-US"/>
+        </w:rPr>
+      </w:pPr>
+      <w:r>
+        <w:rPr>
+          <w:lang w:val="en-US"/>
+        </w:rPr>
+        <w:t>For each replicate, start by randomly resampling your occurrences with replacement</w:t>
+      </w:r>
     </w:p>
     <w:p>
       <w:pPr>
@@ -1060,42 +876,26 @@
         <w:rPr>
           <w:lang w:val="en-US"/>
         </w:rPr>
-        <w:t xml:space="preserve">Helps control overfitting to training </w:t>
-      </w:r>
-      <w:proofErr w:type="gramStart"/>
-      <w:r>
-        <w:rPr>
-          <w:lang w:val="en-US"/>
-        </w:rPr>
-        <w:t>data</w:t>
-      </w:r>
-      <w:proofErr w:type="gramEnd"/>
-    </w:p>
-    <w:p>
-      <w:pPr>
-        <w:pStyle w:val="ListParagraph"/>
-        <w:numPr>
-          <w:ilvl w:val="0"/>
-          <w:numId w:val="1"/>
-        </w:numPr>
-        <w:rPr>
-          <w:lang w:val="en-US"/>
-        </w:rPr>
-      </w:pPr>
-      <w:r>
-        <w:rPr>
-          <w:lang w:val="en-US"/>
-        </w:rPr>
-        <w:t xml:space="preserve">At each node, sample a random subset of your </w:t>
-      </w:r>
-      <w:proofErr w:type="gramStart"/>
-      <w:r>
-        <w:rPr>
-          <w:lang w:val="en-US"/>
-        </w:rPr>
-        <w:t>predictors</w:t>
-      </w:r>
-      <w:proofErr w:type="gramEnd"/>
+        <w:t>Helps control overfitting to training data</w:t>
+      </w:r>
+    </w:p>
+    <w:p>
+      <w:pPr>
+        <w:pStyle w:val="ListParagraph"/>
+        <w:numPr>
+          <w:ilvl w:val="0"/>
+          <w:numId w:val="1"/>
+        </w:numPr>
+        <w:rPr>
+          <w:lang w:val="en-US"/>
+        </w:rPr>
+      </w:pPr>
+      <w:r>
+        <w:rPr>
+          <w:lang w:val="en-US"/>
+        </w:rPr>
+        <w:t>At each node, sample a random subset of your predictors</w:t>
+      </w:r>
     </w:p>
     <w:p>
       <w:pPr>
@@ -1112,37 +912,552 @@
         <w:rPr>
           <w:lang w:val="en-US"/>
         </w:rPr>
-        <w:t xml:space="preserve">Helps control for correlations between trees based on one or a few strong </w:t>
-      </w:r>
-      <w:proofErr w:type="gramStart"/>
-      <w:r>
-        <w:rPr>
-          <w:lang w:val="en-US"/>
-        </w:rPr>
-        <w:t>predictors</w:t>
-      </w:r>
-      <w:proofErr w:type="gramEnd"/>
-    </w:p>
-    <w:p>
-      <w:pPr>
-        <w:rPr>
-          <w:lang w:val="en-US"/>
-        </w:rPr>
-      </w:pPr>
-    </w:p>
-    <w:p>
-      <w:pPr>
-        <w:rPr>
-          <w:lang w:val="en-US"/>
-        </w:rPr>
-      </w:pPr>
-    </w:p>
-    <w:p>
-      <w:pPr>
-        <w:rPr>
-          <w:lang w:val="en-US"/>
-        </w:rPr>
-      </w:pPr>
+        <w:t>Helps control for correlations between trees based on one or a few strong predictors</w:t>
+      </w:r>
+    </w:p>
+    <w:p>
+      <w:pPr>
+        <w:rPr>
+          <w:lang w:val="en-US"/>
+        </w:rPr>
+      </w:pPr>
+    </w:p>
+    <w:p>
+      <w:pPr>
+        <w:rPr>
+          <w:lang w:val="en-US"/>
+        </w:rPr>
+      </w:pPr>
+    </w:p>
+    <w:p>
+      <w:pPr>
+        <w:rPr>
+          <w:lang w:val="en-US"/>
+        </w:rPr>
+      </w:pPr>
+      <w:r>
+        <w:rPr>
+          <w:lang w:val="en-US"/>
+        </w:rPr>
+        <w:br w:type="page"/>
+      </w:r>
+    </w:p>
+    <w:p>
+      <w:pPr>
+        <w:pStyle w:val="Heading2"/>
+        <w:rPr>
+          <w:lang w:val="en-US"/>
+        </w:rPr>
+      </w:pPr>
+      <w:r>
+        <w:rPr>
+          <w:lang w:val="en-US"/>
+        </w:rPr>
+        <w:lastRenderedPageBreak/>
+        <w:t>Possible Questions or Aims</w:t>
+      </w:r>
+    </w:p>
+    <w:p>
+      <w:pPr>
+        <w:rPr>
+          <w:lang w:val="en-US"/>
+        </w:rPr>
+      </w:pPr>
+    </w:p>
+    <w:p>
+      <w:pPr>
+        <w:rPr>
+          <w:lang w:val="en-US"/>
+        </w:rPr>
+      </w:pPr>
+      <w:r>
+        <w:rPr>
+          <w:lang w:val="en-US"/>
+        </w:rPr>
+        <w:t>Using ENM (</w:t>
+      </w:r>
+      <w:proofErr w:type="spellStart"/>
+      <w:r>
+        <w:rPr>
+          <w:lang w:val="en-US"/>
+        </w:rPr>
+        <w:t>Bioclim</w:t>
+      </w:r>
+      <w:proofErr w:type="spellEnd"/>
+      <w:r>
+        <w:rPr>
+          <w:lang w:val="en-US"/>
+        </w:rPr>
+        <w:t>) to predict the presence of species around Australia/NSW</w:t>
+      </w:r>
+    </w:p>
+    <w:p>
+      <w:pPr>
+        <w:rPr>
+          <w:lang w:val="en-US"/>
+        </w:rPr>
+      </w:pPr>
+      <w:r>
+        <w:rPr>
+          <w:lang w:val="en-US"/>
+        </w:rPr>
+        <w:t>Using Gov water datasets to identify rivers and waterways they could be present in, but are currently not</w:t>
+      </w:r>
+    </w:p>
+    <w:p>
+      <w:pPr>
+        <w:rPr>
+          <w:lang w:val="en-US"/>
+        </w:rPr>
+      </w:pPr>
+      <w:r>
+        <w:rPr>
+          <w:lang w:val="en-US"/>
+        </w:rPr>
+        <w:t>Create a function, allowing somebody to insert a location, and it gives the closest observed and likely spots to see platypus.</w:t>
+      </w:r>
+    </w:p>
+    <w:p>
+      <w:pPr>
+        <w:rPr>
+          <w:lang w:val="en-US"/>
+        </w:rPr>
+      </w:pPr>
+    </w:p>
+    <w:p>
+      <w:pPr>
+        <w:rPr>
+          <w:lang w:val="en-US"/>
+        </w:rPr>
+      </w:pPr>
+      <w:r>
+        <w:rPr>
+          <w:lang w:val="en-US"/>
+        </w:rPr>
+        <w:t>Platypus or use a less locomotive species?</w:t>
+      </w:r>
+    </w:p>
+    <w:tbl>
+      <w:tblPr>
+        <w:tblStyle w:val="TableGrid"/>
+        <w:tblW w:w="0" w:type="auto"/>
+        <w:tblLook w:val="04A0" w:firstRow="1" w:lastRow="0" w:firstColumn="1" w:lastColumn="0" w:noHBand="0" w:noVBand="1"/>
+      </w:tblPr>
+      <w:tblGrid>
+        <w:gridCol w:w="1652"/>
+        <w:gridCol w:w="3682"/>
+        <w:gridCol w:w="3682"/>
+      </w:tblGrid>
+      <w:tr>
+        <w:tc>
+          <w:tcPr>
+            <w:tcW w:w="1652" w:type="dxa"/>
+          </w:tcPr>
+          <w:p>
+            <w:pPr>
+              <w:rPr>
+                <w:lang w:val="en-US"/>
+              </w:rPr>
+            </w:pPr>
+          </w:p>
+        </w:tc>
+        <w:tc>
+          <w:tcPr>
+            <w:tcW w:w="3682" w:type="dxa"/>
+          </w:tcPr>
+          <w:p>
+            <w:pPr>
+              <w:rPr>
+                <w:lang w:val="en-US"/>
+              </w:rPr>
+            </w:pPr>
+            <w:r>
+              <w:rPr>
+                <w:lang w:val="en-US"/>
+              </w:rPr>
+              <w:t>Pros</w:t>
+            </w:r>
+          </w:p>
+        </w:tc>
+        <w:tc>
+          <w:tcPr>
+            <w:tcW w:w="3682" w:type="dxa"/>
+          </w:tcPr>
+          <w:p>
+            <w:pPr>
+              <w:rPr>
+                <w:lang w:val="en-US"/>
+              </w:rPr>
+            </w:pPr>
+            <w:r>
+              <w:rPr>
+                <w:lang w:val="en-US"/>
+              </w:rPr>
+              <w:t>Cons</w:t>
+            </w:r>
+          </w:p>
+        </w:tc>
+      </w:tr>
+      <w:tr>
+        <w:tc>
+          <w:tcPr>
+            <w:tcW w:w="1652" w:type="dxa"/>
+          </w:tcPr>
+          <w:p>
+            <w:pPr>
+              <w:rPr>
+                <w:lang w:val="en-US"/>
+              </w:rPr>
+            </w:pPr>
+            <w:r>
+              <w:rPr>
+                <w:lang w:val="en-US"/>
+              </w:rPr>
+              <w:t>Platypus</w:t>
+            </w:r>
+          </w:p>
+        </w:tc>
+        <w:tc>
+          <w:tcPr>
+            <w:tcW w:w="3682" w:type="dxa"/>
+          </w:tcPr>
+          <w:p>
+            <w:pPr>
+              <w:rPr>
+                <w:lang w:val="en-US"/>
+              </w:rPr>
+            </w:pPr>
+            <w:r>
+              <w:rPr>
+                <w:lang w:val="en-US"/>
+              </w:rPr>
+              <w:t xml:space="preserve">- </w:t>
+            </w:r>
+            <w:r>
+              <w:rPr>
+                <w:lang w:val="en-US"/>
+              </w:rPr>
+              <w:t>My interest</w:t>
+            </w:r>
+          </w:p>
+          <w:p>
+            <w:pPr>
+              <w:rPr>
+                <w:lang w:val="en-US"/>
+              </w:rPr>
+            </w:pPr>
+            <w:r>
+              <w:rPr>
+                <w:lang w:val="en-US"/>
+              </w:rPr>
+              <w:t xml:space="preserve">- </w:t>
+            </w:r>
+            <w:r>
+              <w:rPr>
+                <w:lang w:val="en-US"/>
+              </w:rPr>
+              <w:t>Lots of datapoints</w:t>
+            </w:r>
+          </w:p>
+        </w:tc>
+        <w:tc>
+          <w:tcPr>
+            <w:tcW w:w="3682" w:type="dxa"/>
+          </w:tcPr>
+          <w:p>
+            <w:pPr>
+              <w:rPr>
+                <w:lang w:val="en-US"/>
+              </w:rPr>
+            </w:pPr>
+            <w:r>
+              <w:rPr>
+                <w:lang w:val="en-US"/>
+              </w:rPr>
+              <w:t>- Mobile species (? Research more)</w:t>
+            </w:r>
+          </w:p>
+          <w:p>
+            <w:pPr>
+              <w:rPr>
+                <w:lang w:val="en-US"/>
+              </w:rPr>
+            </w:pPr>
+            <w:r>
+              <w:rPr>
+                <w:lang w:val="en-US"/>
+              </w:rPr>
+              <w:t>- Likely spotted if it is already there</w:t>
+            </w:r>
+          </w:p>
+          <w:p>
+            <w:pPr>
+              <w:rPr>
+                <w:lang w:val="en-US"/>
+              </w:rPr>
+            </w:pPr>
+          </w:p>
+          <w:p>
+            <w:pPr>
+              <w:rPr>
+                <w:lang w:val="en-US"/>
+              </w:rPr>
+            </w:pPr>
+            <w:r>
+              <w:rPr>
+                <w:lang w:val="en-US"/>
+              </w:rPr>
+              <w:t>- Does ENM for platypus exist?</w:t>
+            </w:r>
+          </w:p>
+        </w:tc>
+      </w:tr>
+      <w:tr>
+        <w:tc>
+          <w:tcPr>
+            <w:tcW w:w="1652" w:type="dxa"/>
+          </w:tcPr>
+          <w:p>
+            <w:pPr>
+              <w:rPr>
+                <w:lang w:val="en-US"/>
+              </w:rPr>
+            </w:pPr>
+            <w:r>
+              <w:rPr>
+                <w:lang w:val="en-US"/>
+              </w:rPr>
+              <w:t>Trees</w:t>
+            </w:r>
+          </w:p>
+        </w:tc>
+        <w:tc>
+          <w:tcPr>
+            <w:tcW w:w="3682" w:type="dxa"/>
+          </w:tcPr>
+          <w:p>
+            <w:pPr>
+              <w:rPr>
+                <w:lang w:val="en-US"/>
+              </w:rPr>
+            </w:pPr>
+            <w:r>
+              <w:rPr>
+                <w:lang w:val="en-US"/>
+              </w:rPr>
+              <w:t>- Less Mobile</w:t>
+            </w:r>
+          </w:p>
+          <w:p>
+            <w:pPr>
+              <w:rPr>
+                <w:lang w:val="en-US"/>
+              </w:rPr>
+            </w:pPr>
+            <w:r>
+              <w:rPr>
+                <w:lang w:val="en-US"/>
+              </w:rPr>
+              <w:t xml:space="preserve">- </w:t>
+            </w:r>
+          </w:p>
+        </w:tc>
+        <w:tc>
+          <w:tcPr>
+            <w:tcW w:w="3682" w:type="dxa"/>
+          </w:tcPr>
+          <w:p>
+            <w:pPr>
+              <w:rPr>
+                <w:lang w:val="en-US"/>
+              </w:rPr>
+            </w:pPr>
+          </w:p>
+        </w:tc>
+      </w:tr>
+      <w:tr>
+        <w:tc>
+          <w:tcPr>
+            <w:tcW w:w="1652" w:type="dxa"/>
+          </w:tcPr>
+          <w:p>
+            <w:pPr>
+              <w:rPr>
+                <w:lang w:val="en-US"/>
+              </w:rPr>
+            </w:pPr>
+            <w:r>
+              <w:rPr>
+                <w:lang w:val="en-US"/>
+              </w:rPr>
+              <w:t>Wollemi Pines</w:t>
+            </w:r>
+          </w:p>
+        </w:tc>
+        <w:tc>
+          <w:tcPr>
+            <w:tcW w:w="3682" w:type="dxa"/>
+          </w:tcPr>
+          <w:p>
+            <w:pPr>
+              <w:rPr>
+                <w:lang w:val="en-US"/>
+              </w:rPr>
+            </w:pPr>
+          </w:p>
+        </w:tc>
+        <w:tc>
+          <w:tcPr>
+            <w:tcW w:w="3682" w:type="dxa"/>
+          </w:tcPr>
+          <w:p>
+            <w:pPr>
+              <w:rPr>
+                <w:lang w:val="en-US"/>
+              </w:rPr>
+            </w:pPr>
+          </w:p>
+        </w:tc>
+      </w:tr>
+      <w:tr>
+        <w:tc>
+          <w:tcPr>
+            <w:tcW w:w="1652" w:type="dxa"/>
+          </w:tcPr>
+          <w:p>
+            <w:pPr>
+              <w:rPr>
+                <w:lang w:val="en-US"/>
+              </w:rPr>
+            </w:pPr>
+            <w:r>
+              <w:rPr>
+                <w:lang w:val="en-US"/>
+              </w:rPr>
+              <w:t>Rakali</w:t>
+            </w:r>
+          </w:p>
+        </w:tc>
+        <w:tc>
+          <w:tcPr>
+            <w:tcW w:w="3682" w:type="dxa"/>
+          </w:tcPr>
+          <w:p>
+            <w:pPr>
+              <w:rPr>
+                <w:lang w:val="en-US"/>
+              </w:rPr>
+            </w:pPr>
+          </w:p>
+        </w:tc>
+        <w:tc>
+          <w:tcPr>
+            <w:tcW w:w="3682" w:type="dxa"/>
+          </w:tcPr>
+          <w:p>
+            <w:pPr>
+              <w:rPr>
+                <w:lang w:val="en-US"/>
+              </w:rPr>
+            </w:pPr>
+          </w:p>
+        </w:tc>
+      </w:tr>
+      <w:tr>
+        <w:tc>
+          <w:tcPr>
+            <w:tcW w:w="1652" w:type="dxa"/>
+          </w:tcPr>
+          <w:p>
+            <w:pPr>
+              <w:rPr>
+                <w:lang w:val="en-US"/>
+              </w:rPr>
+            </w:pPr>
+            <w:r>
+              <w:rPr>
+                <w:lang w:val="en-US"/>
+              </w:rPr>
+              <w:t>Invasive Species</w:t>
+            </w:r>
+          </w:p>
+        </w:tc>
+        <w:tc>
+          <w:tcPr>
+            <w:tcW w:w="3682" w:type="dxa"/>
+          </w:tcPr>
+          <w:p>
+            <w:pPr>
+              <w:rPr>
+                <w:lang w:val="en-US"/>
+              </w:rPr>
+            </w:pPr>
+          </w:p>
+        </w:tc>
+        <w:tc>
+          <w:tcPr>
+            <w:tcW w:w="3682" w:type="dxa"/>
+          </w:tcPr>
+          <w:p>
+            <w:pPr>
+              <w:rPr>
+                <w:lang w:val="en-US"/>
+              </w:rPr>
+            </w:pPr>
+          </w:p>
+        </w:tc>
+      </w:tr>
+    </w:tbl>
+    <w:p>
+      <w:pPr>
+        <w:rPr>
+          <w:lang w:val="en-US"/>
+        </w:rPr>
+      </w:pPr>
+    </w:p>
+    <w:p>
+      <w:pPr>
+        <w:rPr>
+          <w:lang w:val="en-US"/>
+        </w:rPr>
+      </w:pPr>
+      <w:r>
+        <w:rPr>
+          <w:lang w:val="en-US"/>
+        </w:rPr>
+        <w:t>Trees?</w:t>
+      </w:r>
+    </w:p>
+    <w:p>
+      <w:pPr>
+        <w:rPr>
+          <w:lang w:val="en-US"/>
+        </w:rPr>
+      </w:pPr>
+      <w:r>
+        <w:rPr>
+          <w:lang w:val="en-US"/>
+        </w:rPr>
+        <w:t>Wollemi Pines?</w:t>
+      </w:r>
+    </w:p>
+    <w:p>
+      <w:pPr>
+        <w:pStyle w:val="ListParagraph"/>
+        <w:numPr>
+          <w:ilvl w:val="0"/>
+          <w:numId w:val="1"/>
+        </w:numPr>
+        <w:rPr>
+          <w:lang w:val="en-US"/>
+        </w:rPr>
+      </w:pPr>
+      <w:r>
+        <w:rPr>
+          <w:lang w:val="en-US"/>
+        </w:rPr>
+        <w:t xml:space="preserve">No data available </w:t>
+      </w:r>
     </w:p>
     <w:sectPr>
       <w:pgSz w:w="11906" w:h="16838"/>
@@ -1696,6 +2011,28 @@
       <w:szCs w:val="32"/>
     </w:rPr>
   </w:style>
+  <w:style w:type="paragraph" w:styleId="Heading2">
+    <w:name w:val="heading 2"/>
+    <w:basedOn w:val="Normal"/>
+    <w:next w:val="Normal"/>
+    <w:link w:val="Heading2Char"/>
+    <w:uiPriority w:val="9"/>
+    <w:unhideWhenUsed/>
+    <w:qFormat/>
+    <w:rsid w:val="007965E1"/>
+    <w:pPr>
+      <w:keepNext/>
+      <w:keepLines/>
+      <w:spacing w:before="40" w:after="0"/>
+      <w:outlineLvl w:val="1"/>
+    </w:pPr>
+    <w:rPr>
+      <w:rFonts w:asciiTheme="majorHAnsi" w:eastAsiaTheme="majorEastAsia" w:hAnsiTheme="majorHAnsi" w:cstheme="majorBidi"/>
+      <w:color w:val="2F5496" w:themeColor="accent1" w:themeShade="BF"/>
+      <w:sz w:val="26"/>
+      <w:szCs w:val="26"/>
+    </w:rPr>
+  </w:style>
   <w:style w:type="character" w:default="1" w:styleId="DefaultParagraphFont">
     <w:name w:val="Default Paragraph Font"/>
     <w:uiPriority w:val="1"/>
@@ -1746,6 +2083,38 @@
       <w:sz w:val="32"/>
       <w:szCs w:val="32"/>
     </w:rPr>
+  </w:style>
+  <w:style w:type="character" w:customStyle="1" w:styleId="Heading2Char">
+    <w:name w:val="Heading 2 Char"/>
+    <w:basedOn w:val="DefaultParagraphFont"/>
+    <w:link w:val="Heading2"/>
+    <w:uiPriority w:val="9"/>
+    <w:rsid w:val="007965E1"/>
+    <w:rPr>
+      <w:rFonts w:asciiTheme="majorHAnsi" w:eastAsiaTheme="majorEastAsia" w:hAnsiTheme="majorHAnsi" w:cstheme="majorBidi"/>
+      <w:color w:val="2F5496" w:themeColor="accent1" w:themeShade="BF"/>
+      <w:sz w:val="26"/>
+      <w:szCs w:val="26"/>
+    </w:rPr>
+  </w:style>
+  <w:style w:type="table" w:styleId="TableGrid">
+    <w:name w:val="Table Grid"/>
+    <w:basedOn w:val="TableNormal"/>
+    <w:uiPriority w:val="39"/>
+    <w:rsid w:val="007965E1"/>
+    <w:pPr>
+      <w:spacing w:after="0" w:line="240" w:lineRule="auto"/>
+    </w:pPr>
+    <w:tblPr>
+      <w:tblBorders>
+        <w:top w:val="single" w:sz="4" w:space="0" w:color="auto"/>
+        <w:left w:val="single" w:sz="4" w:space="0" w:color="auto"/>
+        <w:bottom w:val="single" w:sz="4" w:space="0" w:color="auto"/>
+        <w:right w:val="single" w:sz="4" w:space="0" w:color="auto"/>
+        <w:insideH w:val="single" w:sz="4" w:space="0" w:color="auto"/>
+        <w:insideV w:val="single" w:sz="4" w:space="0" w:color="auto"/>
+      </w:tblBorders>
+    </w:tblPr>
   </w:style>
 </w:styles>
 </file>

</xml_diff>

<commit_message>
Created Bioclim and Domain Plots
</commit_message>
<xml_diff>
--- a/Preliminary Research and Question Development.docx
+++ b/Preliminary Research and Question Development.docx
@@ -1246,14 +1246,15 @@
         <w:tblLook w:val="04A0" w:firstRow="1" w:lastRow="0" w:firstColumn="1" w:lastColumn="0" w:noHBand="0" w:noVBand="1"/>
       </w:tblPr>
       <w:tblGrid>
-        <w:gridCol w:w="1652"/>
-        <w:gridCol w:w="3682"/>
-        <w:gridCol w:w="3682"/>
+        <w:gridCol w:w="1364"/>
+        <w:gridCol w:w="2656"/>
+        <w:gridCol w:w="2762"/>
+        <w:gridCol w:w="2234"/>
       </w:tblGrid>
       <w:tr>
         <w:tc>
           <w:tcPr>
-            <w:tcW w:w="1652" w:type="dxa"/>
+            <w:tcW w:w="1364" w:type="dxa"/>
           </w:tcPr>
           <w:p>
             <w:pPr>
@@ -1265,7 +1266,7 @@
         </w:tc>
         <w:tc>
           <w:tcPr>
-            <w:tcW w:w="3682" w:type="dxa"/>
+            <w:tcW w:w="2656" w:type="dxa"/>
           </w:tcPr>
           <w:p>
             <w:pPr>
@@ -1283,7 +1284,7 @@
         </w:tc>
         <w:tc>
           <w:tcPr>
-            <w:tcW w:w="3682" w:type="dxa"/>
+            <w:tcW w:w="2762" w:type="dxa"/>
           </w:tcPr>
           <w:p>
             <w:pPr>
@@ -1297,13 +1298,25 @@
               </w:rPr>
               <w:t>Cons</w:t>
             </w:r>
+          </w:p>
+        </w:tc>
+        <w:tc>
+          <w:tcPr>
+            <w:tcW w:w="2234" w:type="dxa"/>
+          </w:tcPr>
+          <w:p>
+            <w:pPr>
+              <w:rPr>
+                <w:lang w:val="en-US"/>
+              </w:rPr>
+            </w:pPr>
           </w:p>
         </w:tc>
       </w:tr>
       <w:tr>
         <w:tc>
           <w:tcPr>
-            <w:tcW w:w="1652" w:type="dxa"/>
+            <w:tcW w:w="1364" w:type="dxa"/>
           </w:tcPr>
           <w:p>
             <w:pPr>
@@ -1321,7 +1334,7 @@
         </w:tc>
         <w:tc>
           <w:tcPr>
-            <w:tcW w:w="3682" w:type="dxa"/>
+            <w:tcW w:w="2656" w:type="dxa"/>
           </w:tcPr>
           <w:p>
             <w:pPr>
@@ -1333,38 +1346,51 @@
               <w:rPr>
                 <w:lang w:val="en-US"/>
               </w:rPr>
+              <w:t>- Animal of personal</w:t>
+            </w:r>
+            <w:r>
+              <w:rPr>
+                <w:lang w:val="en-US"/>
+              </w:rPr>
+              <w:t xml:space="preserve"> interest</w:t>
+            </w:r>
+          </w:p>
+          <w:p>
+            <w:pPr>
+              <w:rPr>
+                <w:lang w:val="en-US"/>
+              </w:rPr>
+            </w:pPr>
+            <w:r>
+              <w:rPr>
+                <w:lang w:val="en-US"/>
+              </w:rPr>
               <w:t xml:space="preserve">- </w:t>
             </w:r>
             <w:r>
               <w:rPr>
                 <w:lang w:val="en-US"/>
               </w:rPr>
-              <w:t>My interest</w:t>
-            </w:r>
-          </w:p>
-          <w:p>
-            <w:pPr>
-              <w:rPr>
-                <w:lang w:val="en-US"/>
-              </w:rPr>
-            </w:pPr>
-            <w:r>
-              <w:rPr>
-                <w:lang w:val="en-US"/>
-              </w:rPr>
-              <w:t xml:space="preserve">- </w:t>
-            </w:r>
-            <w:r>
-              <w:rPr>
-                <w:lang w:val="en-US"/>
-              </w:rPr>
               <w:t>Lots of datapoints</w:t>
+            </w:r>
+          </w:p>
+          <w:p>
+            <w:pPr>
+              <w:rPr>
+                <w:lang w:val="en-US"/>
+              </w:rPr>
+            </w:pPr>
+            <w:r>
+              <w:rPr>
+                <w:lang w:val="en-US"/>
+              </w:rPr>
+              <w:t>- Public interest</w:t>
             </w:r>
           </w:p>
         </w:tc>
         <w:tc>
           <w:tcPr>
-            <w:tcW w:w="3682" w:type="dxa"/>
+            <w:tcW w:w="2762" w:type="dxa"/>
           </w:tcPr>
           <w:p>
             <w:pPr>
@@ -1409,7 +1435,66 @@
               <w:rPr>
                 <w:lang w:val="en-US"/>
               </w:rPr>
-              <w:t>- Does ENM for platypus exist?</w:t>
+              <w:t>- Does ENM for platypus exist already?</w:t>
+            </w:r>
+          </w:p>
+        </w:tc>
+        <w:tc>
+          <w:tcPr>
+            <w:tcW w:w="2234" w:type="dxa"/>
+          </w:tcPr>
+          <w:p>
+            <w:pPr>
+              <w:rPr>
+                <w:lang w:val="en-US"/>
+              </w:rPr>
+            </w:pPr>
+            <w:r>
+              <w:rPr>
+                <w:lang w:val="en-US"/>
+              </w:rPr>
+              <w:t xml:space="preserve">- Due to </w:t>
+            </w:r>
+            <w:proofErr w:type="gramStart"/>
+            <w:r>
+              <w:rPr>
+                <w:lang w:val="en-US"/>
+              </w:rPr>
+              <w:t>high</w:t>
+            </w:r>
+            <w:proofErr w:type="gramEnd"/>
+            <w:r>
+              <w:rPr>
+                <w:lang w:val="en-US"/>
+              </w:rPr>
+              <w:t xml:space="preserve"> social presence of animal, it is likely that any potential sightings have been recorded. Not much new information</w:t>
+            </w:r>
+          </w:p>
+          <w:p>
+            <w:pPr>
+              <w:rPr>
+                <w:lang w:val="en-US"/>
+              </w:rPr>
+            </w:pPr>
+            <w:r>
+              <w:rPr>
+                <w:lang w:val="en-US"/>
+              </w:rPr>
+              <w:t xml:space="preserve">- </w:t>
+            </w:r>
+            <w:proofErr w:type="gramStart"/>
+            <w:r>
+              <w:rPr>
+                <w:lang w:val="en-US"/>
+              </w:rPr>
+              <w:t>Platypus</w:t>
+            </w:r>
+            <w:proofErr w:type="gramEnd"/>
+            <w:r>
+              <w:rPr>
+                <w:lang w:val="en-US"/>
+              </w:rPr>
+              <w:t xml:space="preserve"> are still rare, and there would likely be public interest in the topic</w:t>
             </w:r>
           </w:p>
         </w:tc>
@@ -1417,7 +1502,7 @@
       <w:tr>
         <w:tc>
           <w:tcPr>
-            <w:tcW w:w="1652" w:type="dxa"/>
+            <w:tcW w:w="1364" w:type="dxa"/>
           </w:tcPr>
           <w:p>
             <w:pPr>
@@ -1435,7 +1520,7 @@
         </w:tc>
         <w:tc>
           <w:tcPr>
-            <w:tcW w:w="3682" w:type="dxa"/>
+            <w:tcW w:w="2656" w:type="dxa"/>
           </w:tcPr>
           <w:p>
             <w:pPr>
@@ -1447,7 +1532,7 @@
               <w:rPr>
                 <w:lang w:val="en-US"/>
               </w:rPr>
-              <w:t>- Less Mobile</w:t>
+              <w:t xml:space="preserve">- Less Mobile, thus in theory, spatial distribution is more closely tied to </w:t>
             </w:r>
           </w:p>
           <w:p>
@@ -1466,7 +1551,25 @@
         </w:tc>
         <w:tc>
           <w:tcPr>
-            <w:tcW w:w="3682" w:type="dxa"/>
+            <w:tcW w:w="2762" w:type="dxa"/>
+          </w:tcPr>
+          <w:p>
+            <w:pPr>
+              <w:rPr>
+                <w:lang w:val="en-US"/>
+              </w:rPr>
+            </w:pPr>
+            <w:r>
+              <w:rPr>
+                <w:lang w:val="en-US"/>
+              </w:rPr>
+              <w:t>- Does not interest me as much, no use of water datasets, may make the project too simple</w:t>
+            </w:r>
+          </w:p>
+        </w:tc>
+        <w:tc>
+          <w:tcPr>
+            <w:tcW w:w="2234" w:type="dxa"/>
           </w:tcPr>
           <w:p>
             <w:pPr>
@@ -1480,7 +1583,7 @@
       <w:tr>
         <w:tc>
           <w:tcPr>
-            <w:tcW w:w="1652" w:type="dxa"/>
+            <w:tcW w:w="1364" w:type="dxa"/>
           </w:tcPr>
           <w:p>
             <w:pPr>
@@ -1498,7 +1601,7 @@
         </w:tc>
         <w:tc>
           <w:tcPr>
-            <w:tcW w:w="3682" w:type="dxa"/>
+            <w:tcW w:w="2656" w:type="dxa"/>
           </w:tcPr>
           <w:p>
             <w:pPr>
@@ -1510,13 +1613,13 @@
               <w:rPr>
                 <w:lang w:val="en-US"/>
               </w:rPr>
-              <w:t>- May be very useful</w:t>
+              <w:t>- May be very useful if can be done accurately due to the rarity of the species</w:t>
             </w:r>
           </w:p>
         </w:tc>
         <w:tc>
           <w:tcPr>
-            <w:tcW w:w="3682" w:type="dxa"/>
+            <w:tcW w:w="2762" w:type="dxa"/>
           </w:tcPr>
           <w:p>
             <w:pPr>
@@ -1585,6 +1688,24 @@
                 <w:lang w:val="en-US"/>
               </w:rPr>
               <w:t xml:space="preserve">- </w:t>
+            </w:r>
+          </w:p>
+        </w:tc>
+        <w:tc>
+          <w:tcPr>
+            <w:tcW w:w="2234" w:type="dxa"/>
+          </w:tcPr>
+          <w:p>
+            <w:pPr>
+              <w:rPr>
+                <w:lang w:val="en-US"/>
+              </w:rPr>
+            </w:pPr>
+            <w:r>
+              <w:rPr>
+                <w:lang w:val="en-US"/>
+              </w:rPr>
+              <w:t>- By using Random Forests method -&gt; the use of decision trees, it could be done, or by finding a species with the same fundamental niche. Both would be very difficult</w:t>
             </w:r>
           </w:p>
         </w:tc>
@@ -1592,7 +1713,7 @@
       <w:tr>
         <w:tc>
           <w:tcPr>
-            <w:tcW w:w="1652" w:type="dxa"/>
+            <w:tcW w:w="1364" w:type="dxa"/>
           </w:tcPr>
           <w:p>
             <w:pPr>
@@ -1604,13 +1725,13 @@
               <w:rPr>
                 <w:lang w:val="en-US"/>
               </w:rPr>
-              <w:t>Rakali</w:t>
+              <w:t>Rakali (Native “Water Rat”</w:t>
             </w:r>
           </w:p>
         </w:tc>
         <w:tc>
           <w:tcPr>
-            <w:tcW w:w="3682" w:type="dxa"/>
+            <w:tcW w:w="2656" w:type="dxa"/>
           </w:tcPr>
           <w:p>
             <w:pPr>
@@ -1635,13 +1756,26 @@
               <w:rPr>
                 <w:lang w:val="en-US"/>
               </w:rPr>
-              <w:t>- May be more useful information?</w:t>
+              <w:t>- May be more useful information if less occurrence is out there</w:t>
+            </w:r>
+          </w:p>
+          <w:p>
+            <w:pPr>
+              <w:rPr>
+                <w:lang w:val="en-US"/>
+              </w:rPr>
+            </w:pPr>
+            <w:r>
+              <w:rPr>
+                <w:lang w:val="en-US"/>
+              </w:rPr>
+              <w:t>- Water dwelling creature</w:t>
             </w:r>
           </w:p>
         </w:tc>
         <w:tc>
           <w:tcPr>
-            <w:tcW w:w="3682" w:type="dxa"/>
+            <w:tcW w:w="2762" w:type="dxa"/>
           </w:tcPr>
           <w:p>
             <w:pPr>
@@ -1649,13 +1783,37 @@
                 <w:lang w:val="en-US"/>
               </w:rPr>
             </w:pPr>
+            <w:r>
+              <w:rPr>
+                <w:lang w:val="en-US"/>
+              </w:rPr>
+              <w:t>- Less public interest</w:t>
+            </w:r>
+          </w:p>
+        </w:tc>
+        <w:tc>
+          <w:tcPr>
+            <w:tcW w:w="2234" w:type="dxa"/>
+          </w:tcPr>
+          <w:p>
+            <w:pPr>
+              <w:rPr>
+                <w:lang w:val="en-US"/>
+              </w:rPr>
+            </w:pPr>
+            <w:r>
+              <w:rPr>
+                <w:lang w:val="en-US"/>
+              </w:rPr>
+              <w:t xml:space="preserve">- Gives some love to </w:t>
+            </w:r>
           </w:p>
         </w:tc>
       </w:tr>
       <w:tr>
         <w:tc>
           <w:tcPr>
-            <w:tcW w:w="1652" w:type="dxa"/>
+            <w:tcW w:w="1364" w:type="dxa"/>
           </w:tcPr>
           <w:p>
             <w:pPr>
@@ -1673,8 +1831,41 @@
         </w:tc>
         <w:tc>
           <w:tcPr>
-            <w:tcW w:w="3682" w:type="dxa"/>
+            <w:tcW w:w="2656" w:type="dxa"/>
           </w:tcPr>
+          <w:p>
+            <w:pPr>
+              <w:rPr>
+                <w:lang w:val="en-US"/>
+              </w:rPr>
+            </w:pPr>
+            <w:r>
+              <w:rPr>
+                <w:lang w:val="en-US"/>
+              </w:rPr>
+              <w:t xml:space="preserve">- </w:t>
+            </w:r>
+            <w:r>
+              <w:rPr>
+                <w:lang w:val="en-US"/>
+              </w:rPr>
+              <w:t xml:space="preserve">In a way, ENM models such as </w:t>
+            </w:r>
+            <w:proofErr w:type="spellStart"/>
+            <w:r>
+              <w:rPr>
+                <w:lang w:val="en-US"/>
+              </w:rPr>
+              <w:t>Bioclim</w:t>
+            </w:r>
+            <w:proofErr w:type="spellEnd"/>
+            <w:r>
+              <w:rPr>
+                <w:lang w:val="en-US"/>
+              </w:rPr>
+              <w:t xml:space="preserve"> or Domain is perfect for predicting where an incursion of an invasive species would be most harmful</w:t>
+            </w:r>
+          </w:p>
           <w:p>
             <w:pPr>
               <w:rPr>
@@ -1685,7 +1876,7 @@
         </w:tc>
         <w:tc>
           <w:tcPr>
-            <w:tcW w:w="3682" w:type="dxa"/>
+            <w:tcW w:w="2762" w:type="dxa"/>
           </w:tcPr>
           <w:p>
             <w:pPr>
@@ -1698,6 +1889,58 @@
                 <w:lang w:val="en-US"/>
               </w:rPr>
               <w:t>- Harder to predict all variables</w:t>
+            </w:r>
+            <w:r>
+              <w:rPr>
+                <w:lang w:val="en-US"/>
+              </w:rPr>
+              <w:t>, especially as invasive species live or die depending on their interactions with the native ecosystem.</w:t>
+            </w:r>
+          </w:p>
+          <w:p>
+            <w:pPr>
+              <w:rPr>
+                <w:lang w:val="en-US"/>
+              </w:rPr>
+            </w:pPr>
+            <w:r>
+              <w:rPr>
+                <w:lang w:val="en-US"/>
+              </w:rPr>
+              <w:lastRenderedPageBreak/>
+              <w:t>- Would likely require decision trees. Very difficult</w:t>
+            </w:r>
+          </w:p>
+          <w:p>
+            <w:pPr>
+              <w:rPr>
+                <w:lang w:val="en-US"/>
+              </w:rPr>
+            </w:pPr>
+            <w:r>
+              <w:rPr>
+                <w:lang w:val="en-US"/>
+              </w:rPr>
+              <w:t>- No point with the location function if it is not yet present</w:t>
+            </w:r>
+          </w:p>
+        </w:tc>
+        <w:tc>
+          <w:tcPr>
+            <w:tcW w:w="2234" w:type="dxa"/>
+          </w:tcPr>
+          <w:p>
+            <w:pPr>
+              <w:rPr>
+                <w:lang w:val="en-US"/>
+              </w:rPr>
+            </w:pPr>
+            <w:r>
+              <w:rPr>
+                <w:lang w:val="en-US"/>
+              </w:rPr>
+              <w:lastRenderedPageBreak/>
+              <w:t>- If I were interested in shifting the topic of the project to biosecurity, this could be interesting</w:t>
             </w:r>
           </w:p>
         </w:tc>

</xml_diff>